<commit_message>
Update Key on 'Fiddlers' Green'
Brought in a retired version of 'Fiddlers' Green' that was the right
key, and updated it to have all the changes in the current version.
Added Capo mark to the lower key version.
</commit_message>
<xml_diff>
--- a/Fiddlers' Green [D].docx
+++ b/Fiddlers' Green [D].docx
@@ -109,6 +109,15 @@
           <w:rFonts w:ascii="Lucida Sans Typewriter" w:eastAsia="Times New Roman" w:hAnsi="Lucida Sans Typewriter" w:cs="Courier New"/>
         </w:rPr>
       </w:pPr>
+      <w:r>
+        <w:rPr>
+          <w:rFonts w:ascii="Lucida Sans Typewriter" w:eastAsia="Times New Roman" w:hAnsi="Lucida Sans Typewriter" w:cs="Courier New"/>
+        </w:rPr>
+        <w:lastRenderedPageBreak/>
+        <w:t>(Capo 2)</w:t>
+      </w:r>
+      <w:bookmarkStart w:id="0" w:name="_GoBack"/>
+      <w:bookmarkEnd w:id="0"/>
     </w:p>
     <w:p>
       <w:pPr>
@@ -4086,8 +4095,6 @@
         </w:rPr>
         <w:t>A7sus4  A7</w:t>
       </w:r>
-      <w:bookmarkStart w:id="0" w:name="_GoBack"/>
-      <w:bookmarkEnd w:id="0"/>
     </w:p>
     <w:p>
       <w:pPr>

</xml_diff>